<commit_message>
new TestScreen added XML Parser for WeaponGenerator
</commit_message>
<xml_diff>
--- a/Attribute System.docx
+++ b/Attribute System.docx
@@ -789,6 +789,7 @@
         <w:rPr>
           <w:lang w:val="en-US"/>
         </w:rPr>
+        <w:lastRenderedPageBreak/>
         <w:t>Barter</w:t>
       </w:r>
     </w:p>
@@ -2819,6 +2820,7 @@
               <w:rPr>
                 <w:lang w:val="en-US"/>
               </w:rPr>
+              <w:lastRenderedPageBreak/>
               <w:t>Terrifying Presence</w:t>
             </w:r>
           </w:p>
@@ -3953,6 +3955,79 @@
           </w:p>
         </w:tc>
       </w:tr>
+      <w:tr>
+        <w:tc>
+          <w:tcPr>
+            <w:cnfStyle w:val="001000000000" w:firstRow="0" w:lastRow="0" w:firstColumn="1" w:lastColumn="0" w:oddVBand="0" w:evenVBand="0" w:oddHBand="0" w:evenHBand="0" w:firstRowFirstColumn="0" w:firstRowLastColumn="0" w:lastRowFirstColumn="0" w:lastRowLastColumn="0"/>
+            <w:tcW w:w="1696" w:type="dxa"/>
+          </w:tcPr>
+          <w:p>
+            <w:pPr>
+              <w:rPr>
+                <w:lang w:val="en-US"/>
+              </w:rPr>
+            </w:pPr>
+          </w:p>
+        </w:tc>
+        <w:tc>
+          <w:tcPr>
+            <w:tcW w:w="1134" w:type="dxa"/>
+          </w:tcPr>
+          <w:p>
+            <w:pPr>
+              <w:cnfStyle w:val="000000000000" w:firstRow="0" w:lastRow="0" w:firstColumn="0" w:lastColumn="0" w:oddVBand="0" w:evenVBand="0" w:oddHBand="0" w:evenHBand="0" w:firstRowFirstColumn="0" w:firstRowLastColumn="0" w:lastRowFirstColumn="0" w:lastRowLastColumn="0"/>
+              <w:rPr>
+                <w:lang w:val="en-US"/>
+              </w:rPr>
+            </w:pPr>
+          </w:p>
+        </w:tc>
+        <w:tc>
+          <w:tcPr>
+            <w:tcW w:w="1134" w:type="dxa"/>
+          </w:tcPr>
+          <w:p>
+            <w:pPr>
+              <w:cnfStyle w:val="000000000000" w:firstRow="0" w:lastRow="0" w:firstColumn="0" w:lastColumn="0" w:oddVBand="0" w:evenVBand="0" w:oddHBand="0" w:evenHBand="0" w:firstRowFirstColumn="0" w:firstRowLastColumn="0" w:lastRowFirstColumn="0" w:lastRowLastColumn="0"/>
+              <w:rPr>
+                <w:lang w:val="en-US"/>
+              </w:rPr>
+            </w:pPr>
+          </w:p>
+        </w:tc>
+        <w:tc>
+          <w:tcPr>
+            <w:tcW w:w="760" w:type="dxa"/>
+          </w:tcPr>
+          <w:p>
+            <w:pPr>
+              <w:cnfStyle w:val="000000000000" w:firstRow="0" w:lastRow="0" w:firstColumn="0" w:lastColumn="0" w:oddVBand="0" w:evenVBand="0" w:oddHBand="0" w:evenHBand="0" w:firstRowFirstColumn="0" w:firstRowLastColumn="0" w:lastRowFirstColumn="0" w:lastRowLastColumn="0"/>
+              <w:rPr>
+                <w:lang w:val="en-US"/>
+              </w:rPr>
+            </w:pPr>
+          </w:p>
+        </w:tc>
+        <w:tc>
+          <w:tcPr>
+            <w:tcW w:w="4338" w:type="dxa"/>
+          </w:tcPr>
+          <w:p>
+            <w:pPr>
+              <w:cnfStyle w:val="000000000000" w:firstRow="0" w:lastRow="0" w:firstColumn="0" w:lastColumn="0" w:oddVBand="0" w:evenVBand="0" w:oddHBand="0" w:evenHBand="0" w:firstRowFirstColumn="0" w:firstRowLastColumn="0" w:lastRowFirstColumn="0" w:lastRowLastColumn="0"/>
+              <w:rPr>
+                <w:lang w:val="en-US"/>
+              </w:rPr>
+            </w:pPr>
+            <w:r>
+              <w:rPr>
+                <w:lang w:val="en-US"/>
+              </w:rPr>
+              <w:t xml:space="preserve"> </w:t>
+            </w:r>
+          </w:p>
+        </w:tc>
+      </w:tr>
     </w:tbl>
     <w:p>
       <w:pPr>
@@ -4519,8 +4594,6 @@
           <w:lang w:val="en-US"/>
         </w:rPr>
       </w:pPr>
-      <w:bookmarkStart w:id="0" w:name="_GoBack"/>
-      <w:bookmarkEnd w:id="0"/>
     </w:p>
     <w:p>
       <w:pPr>
@@ -4553,6 +4626,546 @@
           <w:lang w:val="en-US"/>
         </w:rPr>
       </w:pPr>
+    </w:p>
+    <w:p>
+      <w:pPr>
+        <w:rPr>
+          <w:lang w:val="en-US"/>
+        </w:rPr>
+      </w:pPr>
+    </w:p>
+    <w:p>
+      <w:pPr>
+        <w:rPr>
+          <w:lang w:val="en-US"/>
+        </w:rPr>
+      </w:pPr>
+    </w:p>
+    <w:p>
+      <w:pPr>
+        <w:rPr>
+          <w:lang w:val="en-US"/>
+        </w:rPr>
+      </w:pPr>
+    </w:p>
+    <w:p>
+      <w:pPr>
+        <w:rPr>
+          <w:lang w:val="en-US"/>
+        </w:rPr>
+      </w:pPr>
+    </w:p>
+    <w:p>
+      <w:pPr>
+        <w:pStyle w:val="berschrift1"/>
+        <w:rPr>
+          <w:lang w:val="en-US"/>
+        </w:rPr>
+      </w:pPr>
+      <w:r>
+        <w:rPr>
+          <w:lang w:val="en-US"/>
+        </w:rPr>
+        <w:t>Items</w:t>
+      </w:r>
+    </w:p>
+    <w:p>
+      <w:pPr>
+        <w:pStyle w:val="berschrift2"/>
+        <w:rPr>
+          <w:lang w:val="en-US"/>
+        </w:rPr>
+      </w:pPr>
+      <w:r>
+        <w:rPr>
+          <w:lang w:val="en-US"/>
+        </w:rPr>
+        <w:t>Weapons</w:t>
+      </w:r>
+    </w:p>
+    <w:p>
+      <w:pPr>
+        <w:rPr>
+          <w:lang w:val="en-US"/>
+        </w:rPr>
+      </w:pPr>
+    </w:p>
+    <w:p>
+      <w:pPr>
+        <w:rPr>
+          <w:b/>
+          <w:lang w:val="en-US"/>
+        </w:rPr>
+      </w:pPr>
+      <w:r>
+        <w:rPr>
+          <w:b/>
+          <w:lang w:val="en-US"/>
+        </w:rPr>
+        <w:t>Type of Weapon:</w:t>
+      </w:r>
+    </w:p>
+    <w:p>
+      <w:pPr>
+        <w:pStyle w:val="Listenabsatz"/>
+        <w:numPr>
+          <w:ilvl w:val="0"/>
+          <w:numId w:val="4"/>
+        </w:numPr>
+        <w:rPr>
+          <w:lang w:val="en-US"/>
+        </w:rPr>
+      </w:pPr>
+      <w:r>
+        <w:rPr>
+          <w:lang w:val="en-US"/>
+        </w:rPr>
+        <w:t>Sword</w:t>
+      </w:r>
+    </w:p>
+    <w:p>
+      <w:pPr>
+        <w:pStyle w:val="Listenabsatz"/>
+        <w:numPr>
+          <w:ilvl w:val="0"/>
+          <w:numId w:val="4"/>
+        </w:numPr>
+        <w:rPr>
+          <w:lang w:val="en-US"/>
+        </w:rPr>
+      </w:pPr>
+      <w:r>
+        <w:rPr>
+          <w:lang w:val="en-US"/>
+        </w:rPr>
+        <w:t>Dagger</w:t>
+      </w:r>
+    </w:p>
+    <w:p>
+      <w:pPr>
+        <w:pStyle w:val="Listenabsatz"/>
+        <w:numPr>
+          <w:ilvl w:val="0"/>
+          <w:numId w:val="4"/>
+        </w:numPr>
+        <w:rPr>
+          <w:lang w:val="en-US"/>
+        </w:rPr>
+      </w:pPr>
+      <w:r>
+        <w:rPr>
+          <w:lang w:val="en-US"/>
+        </w:rPr>
+        <w:t>Spear</w:t>
+      </w:r>
+    </w:p>
+    <w:p>
+      <w:pPr>
+        <w:pStyle w:val="Listenabsatz"/>
+        <w:numPr>
+          <w:ilvl w:val="0"/>
+          <w:numId w:val="4"/>
+        </w:numPr>
+        <w:rPr>
+          <w:lang w:val="en-US"/>
+        </w:rPr>
+      </w:pPr>
+      <w:r>
+        <w:rPr>
+          <w:lang w:val="en-US"/>
+        </w:rPr>
+        <w:t>Axe</w:t>
+      </w:r>
+    </w:p>
+    <w:p>
+      <w:pPr>
+        <w:pStyle w:val="Listenabsatz"/>
+        <w:numPr>
+          <w:ilvl w:val="0"/>
+          <w:numId w:val="4"/>
+        </w:numPr>
+        <w:rPr>
+          <w:lang w:val="en-US"/>
+        </w:rPr>
+      </w:pPr>
+      <w:r>
+        <w:rPr>
+          <w:lang w:val="en-US"/>
+        </w:rPr>
+        <w:t>Throwing</w:t>
+      </w:r>
+    </w:p>
+    <w:p>
+      <w:pPr>
+        <w:rPr>
+          <w:b/>
+          <w:lang w:val="en-US"/>
+        </w:rPr>
+      </w:pPr>
+      <w:r>
+        <w:rPr>
+          <w:b/>
+          <w:lang w:val="en-US"/>
+        </w:rPr>
+        <w:t>Material:</w:t>
+      </w:r>
+    </w:p>
+    <w:p>
+      <w:pPr>
+        <w:pStyle w:val="Listenabsatz"/>
+        <w:numPr>
+          <w:ilvl w:val="0"/>
+          <w:numId w:val="4"/>
+        </w:numPr>
+        <w:rPr>
+          <w:lang w:val="en-US"/>
+        </w:rPr>
+      </w:pPr>
+      <w:r>
+        <w:rPr>
+          <w:lang w:val="en-US"/>
+        </w:rPr>
+        <w:t>Wood</w:t>
+      </w:r>
+    </w:p>
+    <w:p>
+      <w:pPr>
+        <w:pStyle w:val="Listenabsatz"/>
+        <w:numPr>
+          <w:ilvl w:val="0"/>
+          <w:numId w:val="4"/>
+        </w:numPr>
+        <w:rPr>
+          <w:lang w:val="en-US"/>
+        </w:rPr>
+      </w:pPr>
+      <w:r>
+        <w:rPr>
+          <w:lang w:val="en-US"/>
+        </w:rPr>
+        <w:t>Iron</w:t>
+      </w:r>
+    </w:p>
+    <w:p>
+      <w:pPr>
+        <w:pStyle w:val="Listenabsatz"/>
+        <w:numPr>
+          <w:ilvl w:val="0"/>
+          <w:numId w:val="4"/>
+        </w:numPr>
+        <w:rPr>
+          <w:lang w:val="en-US"/>
+        </w:rPr>
+      </w:pPr>
+      <w:r>
+        <w:rPr>
+          <w:lang w:val="en-US"/>
+        </w:rPr>
+        <w:t>Copper</w:t>
+      </w:r>
+    </w:p>
+    <w:p>
+      <w:pPr>
+        <w:pStyle w:val="Listenabsatz"/>
+        <w:numPr>
+          <w:ilvl w:val="0"/>
+          <w:numId w:val="4"/>
+        </w:numPr>
+        <w:rPr>
+          <w:lang w:val="en-US"/>
+        </w:rPr>
+      </w:pPr>
+      <w:proofErr w:type="spellStart"/>
+      <w:r>
+        <w:rPr>
+          <w:lang w:val="en-US"/>
+        </w:rPr>
+        <w:t>Mithril</w:t>
+      </w:r>
+      <w:proofErr w:type="spellEnd"/>
+    </w:p>
+    <w:p>
+      <w:pPr>
+        <w:pStyle w:val="Listenabsatz"/>
+        <w:numPr>
+          <w:ilvl w:val="0"/>
+          <w:numId w:val="4"/>
+        </w:numPr>
+        <w:rPr>
+          <w:lang w:val="en-US"/>
+        </w:rPr>
+      </w:pPr>
+      <w:proofErr w:type="spellStart"/>
+      <w:r>
+        <w:rPr>
+          <w:lang w:val="en-US"/>
+        </w:rPr>
+        <w:t>Dragonbone</w:t>
+      </w:r>
+      <w:proofErr w:type="spellEnd"/>
+    </w:p>
+    <w:p>
+      <w:pPr>
+        <w:rPr>
+          <w:b/>
+          <w:lang w:val="en-US"/>
+        </w:rPr>
+      </w:pPr>
+      <w:r>
+        <w:rPr>
+          <w:b/>
+          <w:lang w:val="en-US"/>
+        </w:rPr>
+        <w:t>Prefix:</w:t>
+      </w:r>
+    </w:p>
+    <w:p>
+      <w:pPr>
+        <w:pStyle w:val="Listenabsatz"/>
+        <w:numPr>
+          <w:ilvl w:val="0"/>
+          <w:numId w:val="4"/>
+        </w:numPr>
+        <w:rPr>
+          <w:lang w:val="en-US"/>
+        </w:rPr>
+      </w:pPr>
+      <w:r>
+        <w:rPr>
+          <w:lang w:val="en-US"/>
+        </w:rPr>
+        <w:t>Broken</w:t>
+      </w:r>
+    </w:p>
+    <w:p>
+      <w:pPr>
+        <w:pStyle w:val="Listenabsatz"/>
+        <w:numPr>
+          <w:ilvl w:val="0"/>
+          <w:numId w:val="4"/>
+        </w:numPr>
+        <w:rPr>
+          <w:lang w:val="en-US"/>
+        </w:rPr>
+      </w:pPr>
+      <w:r>
+        <w:rPr>
+          <w:lang w:val="en-US"/>
+        </w:rPr>
+        <w:t>Old</w:t>
+      </w:r>
+    </w:p>
+    <w:p>
+      <w:pPr>
+        <w:pStyle w:val="Listenabsatz"/>
+        <w:numPr>
+          <w:ilvl w:val="0"/>
+          <w:numId w:val="4"/>
+        </w:numPr>
+        <w:rPr>
+          <w:lang w:val="en-US"/>
+        </w:rPr>
+      </w:pPr>
+      <w:r>
+        <w:rPr>
+          <w:lang w:val="en-US"/>
+        </w:rPr>
+        <w:t>Strong</w:t>
+      </w:r>
+    </w:p>
+    <w:p>
+      <w:pPr>
+        <w:pStyle w:val="Listenabsatz"/>
+        <w:numPr>
+          <w:ilvl w:val="0"/>
+          <w:numId w:val="4"/>
+        </w:numPr>
+        <w:rPr>
+          <w:lang w:val="en-US"/>
+        </w:rPr>
+      </w:pPr>
+      <w:r>
+        <w:rPr>
+          <w:lang w:val="en-US"/>
+        </w:rPr>
+        <w:t>Awesome</w:t>
+      </w:r>
+    </w:p>
+    <w:p>
+      <w:pPr>
+        <w:pStyle w:val="Listenabsatz"/>
+        <w:numPr>
+          <w:ilvl w:val="0"/>
+          <w:numId w:val="4"/>
+        </w:numPr>
+        <w:rPr>
+          <w:lang w:val="en-US"/>
+        </w:rPr>
+      </w:pPr>
+      <w:r>
+        <w:rPr>
+          <w:lang w:val="en-US"/>
+        </w:rPr>
+        <w:t>Epic</w:t>
+      </w:r>
+    </w:p>
+    <w:p>
+      <w:pPr>
+        <w:pStyle w:val="Listenabsatz"/>
+        <w:numPr>
+          <w:ilvl w:val="0"/>
+          <w:numId w:val="4"/>
+        </w:numPr>
+        <w:rPr>
+          <w:lang w:val="en-US"/>
+        </w:rPr>
+      </w:pPr>
+      <w:r>
+        <w:rPr>
+          <w:lang w:val="en-US"/>
+        </w:rPr>
+        <w:t>Legendary</w:t>
+      </w:r>
+    </w:p>
+    <w:p>
+      <w:pPr>
+        <w:rPr>
+          <w:lang w:val="en-US"/>
+        </w:rPr>
+      </w:pPr>
+    </w:p>
+    <w:p>
+      <w:pPr>
+        <w:pStyle w:val="berschrift2"/>
+        <w:rPr>
+          <w:lang w:val="en-US"/>
+        </w:rPr>
+      </w:pPr>
+      <w:r>
+        <w:rPr>
+          <w:lang w:val="en-US"/>
+        </w:rPr>
+        <w:t>Armor</w:t>
+      </w:r>
+    </w:p>
+    <w:p>
+      <w:pPr>
+        <w:pStyle w:val="berschrift2"/>
+        <w:rPr>
+          <w:lang w:val="en-US"/>
+        </w:rPr>
+      </w:pPr>
+      <w:r>
+        <w:rPr>
+          <w:lang w:val="en-US"/>
+        </w:rPr>
+        <w:t>Usable</w:t>
+      </w:r>
+    </w:p>
+    <w:p>
+      <w:pPr>
+        <w:pStyle w:val="Listenabsatz"/>
+        <w:numPr>
+          <w:ilvl w:val="0"/>
+          <w:numId w:val="4"/>
+        </w:numPr>
+        <w:rPr>
+          <w:lang w:val="en-US"/>
+        </w:rPr>
+      </w:pPr>
+      <w:r>
+        <w:rPr>
+          <w:lang w:val="en-US"/>
+        </w:rPr>
+        <w:t>Potions: apply Effects when drunk or thrown</w:t>
+      </w:r>
+    </w:p>
+    <w:p>
+      <w:pPr>
+        <w:rPr>
+          <w:lang w:val="en-US"/>
+        </w:rPr>
+      </w:pPr>
+    </w:p>
+    <w:p>
+      <w:pPr>
+        <w:pStyle w:val="berschrift1"/>
+        <w:rPr>
+          <w:lang w:val="en-US"/>
+        </w:rPr>
+      </w:pPr>
+      <w:r>
+        <w:rPr>
+          <w:lang w:val="en-US"/>
+        </w:rPr>
+        <w:t>Effects</w:t>
+      </w:r>
+    </w:p>
+    <w:p>
+      <w:pPr>
+        <w:pStyle w:val="Listenabsatz"/>
+        <w:numPr>
+          <w:ilvl w:val="0"/>
+          <w:numId w:val="4"/>
+        </w:numPr>
+        <w:rPr>
+          <w:lang w:val="en-US"/>
+        </w:rPr>
+      </w:pPr>
+      <w:r>
+        <w:rPr>
+          <w:lang w:val="en-US"/>
+        </w:rPr>
+        <w:t>One time: vampirism on weapon, skill</w:t>
+      </w:r>
+    </w:p>
+    <w:p>
+      <w:pPr>
+        <w:pStyle w:val="Listenabsatz"/>
+        <w:numPr>
+          <w:ilvl w:val="0"/>
+          <w:numId w:val="4"/>
+        </w:numPr>
+        <w:rPr>
+          <w:lang w:val="en-US"/>
+        </w:rPr>
+      </w:pPr>
+      <w:r>
+        <w:rPr>
+          <w:lang w:val="en-US"/>
+        </w:rPr>
+        <w:t>Duration: poison, +</w:t>
+      </w:r>
+      <w:proofErr w:type="spellStart"/>
+      <w:r>
+        <w:rPr>
+          <w:lang w:val="en-US"/>
+        </w:rPr>
+        <w:t>str</w:t>
+      </w:r>
+      <w:proofErr w:type="spellEnd"/>
+      <w:r>
+        <w:rPr>
+          <w:lang w:val="en-US"/>
+        </w:rPr>
+        <w:t xml:space="preserve">, </w:t>
+      </w:r>
+      <w:proofErr w:type="spellStart"/>
+      <w:r>
+        <w:rPr>
+          <w:lang w:val="en-US"/>
+        </w:rPr>
+        <w:t>healthregen</w:t>
+      </w:r>
+      <w:proofErr w:type="spellEnd"/>
+      <w:r>
+        <w:rPr>
+          <w:lang w:val="en-US"/>
+        </w:rPr>
+        <w:t>, burn</w:t>
+      </w:r>
+      <w:bookmarkStart w:id="0" w:name="_GoBack"/>
+      <w:bookmarkEnd w:id="0"/>
     </w:p>
     <w:sectPr>
       <w:pgSz w:w="11906" w:h="16838"/>
@@ -4680,6 +5293,101 @@
     </w:lvl>
   </w:abstractNum>
   <w:abstractNum w:abstractNumId="1">
+    <w:nsid w:val="1482775B"/>
+    <w:multiLevelType w:val="multilevel"/>
+    <w:tmpl w:val="D366A30E"/>
+    <w:lvl w:ilvl="0">
+      <w:start w:val="1"/>
+      <w:numFmt w:val="decimal"/>
+      <w:pStyle w:val="berschrift1"/>
+      <w:lvlText w:val="%1"/>
+      <w:lvlJc w:val="left"/>
+      <w:pPr>
+        <w:ind w:left="432" w:hanging="432"/>
+      </w:pPr>
+    </w:lvl>
+    <w:lvl w:ilvl="1">
+      <w:start w:val="1"/>
+      <w:numFmt w:val="decimal"/>
+      <w:pStyle w:val="berschrift2"/>
+      <w:lvlText w:val="%1.%2"/>
+      <w:lvlJc w:val="left"/>
+      <w:pPr>
+        <w:ind w:left="576" w:hanging="576"/>
+      </w:pPr>
+    </w:lvl>
+    <w:lvl w:ilvl="2">
+      <w:start w:val="1"/>
+      <w:numFmt w:val="decimal"/>
+      <w:pStyle w:val="berschrift3"/>
+      <w:lvlText w:val="%1.%2.%3"/>
+      <w:lvlJc w:val="left"/>
+      <w:pPr>
+        <w:ind w:left="720" w:hanging="720"/>
+      </w:pPr>
+    </w:lvl>
+    <w:lvl w:ilvl="3">
+      <w:start w:val="1"/>
+      <w:numFmt w:val="decimal"/>
+      <w:pStyle w:val="berschrift4"/>
+      <w:lvlText w:val="%1.%2.%3.%4"/>
+      <w:lvlJc w:val="left"/>
+      <w:pPr>
+        <w:ind w:left="864" w:hanging="864"/>
+      </w:pPr>
+    </w:lvl>
+    <w:lvl w:ilvl="4">
+      <w:start w:val="1"/>
+      <w:numFmt w:val="decimal"/>
+      <w:pStyle w:val="berschrift5"/>
+      <w:lvlText w:val="%1.%2.%3.%4.%5"/>
+      <w:lvlJc w:val="left"/>
+      <w:pPr>
+        <w:ind w:left="1008" w:hanging="1008"/>
+      </w:pPr>
+    </w:lvl>
+    <w:lvl w:ilvl="5">
+      <w:start w:val="1"/>
+      <w:numFmt w:val="decimal"/>
+      <w:pStyle w:val="berschrift6"/>
+      <w:lvlText w:val="%1.%2.%3.%4.%5.%6"/>
+      <w:lvlJc w:val="left"/>
+      <w:pPr>
+        <w:ind w:left="1152" w:hanging="1152"/>
+      </w:pPr>
+    </w:lvl>
+    <w:lvl w:ilvl="6">
+      <w:start w:val="1"/>
+      <w:numFmt w:val="decimal"/>
+      <w:pStyle w:val="berschrift7"/>
+      <w:lvlText w:val="%1.%2.%3.%4.%5.%6.%7"/>
+      <w:lvlJc w:val="left"/>
+      <w:pPr>
+        <w:ind w:left="1296" w:hanging="1296"/>
+      </w:pPr>
+    </w:lvl>
+    <w:lvl w:ilvl="7">
+      <w:start w:val="1"/>
+      <w:numFmt w:val="decimal"/>
+      <w:pStyle w:val="berschrift8"/>
+      <w:lvlText w:val="%1.%2.%3.%4.%5.%6.%7.%8"/>
+      <w:lvlJc w:val="left"/>
+      <w:pPr>
+        <w:ind w:left="1440" w:hanging="1440"/>
+      </w:pPr>
+    </w:lvl>
+    <w:lvl w:ilvl="8">
+      <w:start w:val="1"/>
+      <w:numFmt w:val="decimal"/>
+      <w:pStyle w:val="berschrift9"/>
+      <w:lvlText w:val="%1.%2.%3.%4.%5.%6.%7.%8.%9"/>
+      <w:lvlJc w:val="left"/>
+      <w:pPr>
+        <w:ind w:left="1584" w:hanging="1584"/>
+      </w:pPr>
+    </w:lvl>
+  </w:abstractNum>
+  <w:abstractNum w:abstractNumId="2">
     <w:nsid w:val="25BE1DF8"/>
     <w:multiLevelType w:val="hybridMultilevel"/>
     <w:tmpl w:val="D7A0ABE0"/>
@@ -4792,7 +5500,7 @@
       </w:rPr>
     </w:lvl>
   </w:abstractNum>
-  <w:abstractNum w:abstractNumId="2">
+  <w:abstractNum w:abstractNumId="3">
     <w:nsid w:val="67087175"/>
     <w:multiLevelType w:val="hybridMultilevel"/>
     <w:tmpl w:val="A5A63940"/>
@@ -4905,7 +5613,7 @@
       </w:rPr>
     </w:lvl>
   </w:abstractNum>
-  <w:abstractNum w:abstractNumId="3">
+  <w:abstractNum w:abstractNumId="4">
     <w:nsid w:val="7E171D2C"/>
     <w:multiLevelType w:val="hybridMultilevel"/>
     <w:tmpl w:val="A7F4E22E"/>
@@ -5019,16 +5727,46 @@
     </w:lvl>
   </w:abstractNum>
   <w:num w:numId="1">
+    <w:abstractNumId w:val="3"/>
+  </w:num>
+  <w:num w:numId="2">
     <w:abstractNumId w:val="2"/>
   </w:num>
-  <w:num w:numId="2">
-    <w:abstractNumId w:val="1"/>
-  </w:num>
   <w:num w:numId="3">
-    <w:abstractNumId w:val="3"/>
+    <w:abstractNumId w:val="4"/>
   </w:num>
   <w:num w:numId="4">
     <w:abstractNumId w:val="0"/>
+  </w:num>
+  <w:num w:numId="5">
+    <w:abstractNumId w:val="1"/>
+  </w:num>
+  <w:num w:numId="6">
+    <w:abstractNumId w:val="1"/>
+  </w:num>
+  <w:num w:numId="7">
+    <w:abstractNumId w:val="1"/>
+  </w:num>
+  <w:num w:numId="8">
+    <w:abstractNumId w:val="1"/>
+  </w:num>
+  <w:num w:numId="9">
+    <w:abstractNumId w:val="1"/>
+  </w:num>
+  <w:num w:numId="10">
+    <w:abstractNumId w:val="1"/>
+  </w:num>
+  <w:num w:numId="11">
+    <w:abstractNumId w:val="1"/>
+  </w:num>
+  <w:num w:numId="12">
+    <w:abstractNumId w:val="1"/>
+  </w:num>
+  <w:num w:numId="13">
+    <w:abstractNumId w:val="1"/>
+  </w:num>
+  <w:num w:numId="14">
+    <w:abstractNumId w:val="1"/>
   </w:num>
 </w:numbering>
 </file>
@@ -5038,7 +5776,7 @@
   <w:docDefaults>
     <w:rPrDefault>
       <w:rPr>
-        <w:rFonts w:asciiTheme="minorHAnsi" w:eastAsiaTheme="minorHAnsi" w:hAnsiTheme="minorHAnsi" w:cstheme="minorBidi"/>
+        <w:rFonts w:asciiTheme="minorHAnsi" w:eastAsiaTheme="minorEastAsia" w:hAnsiTheme="minorHAnsi" w:cstheme="minorBidi"/>
         <w:sz w:val="22"/>
         <w:szCs w:val="22"/>
         <w:lang w:val="de-DE" w:eastAsia="en-US" w:bidi="ar-SA"/>
@@ -5426,6 +6164,7 @@
   <w:style w:type="paragraph" w:default="1" w:styleId="Standard">
     <w:name w:val="Normal"/>
     <w:qFormat/>
+    <w:rsid w:val="001469FE"/>
   </w:style>
   <w:style w:type="paragraph" w:styleId="berschrift1">
     <w:name w:val="heading 1"/>
@@ -5434,18 +6173,27 @@
     <w:link w:val="berschrift1Zchn"/>
     <w:uiPriority w:val="9"/>
     <w:qFormat/>
-    <w:rsid w:val="00BB229C"/>
+    <w:rsid w:val="001469FE"/>
     <w:pPr>
       <w:keepNext/>
       <w:keepLines/>
-      <w:spacing w:before="240" w:after="0"/>
+      <w:numPr>
+        <w:numId w:val="14"/>
+      </w:numPr>
+      <w:pBdr>
+        <w:bottom w:val="single" w:sz="4" w:space="1" w:color="595959" w:themeColor="text1" w:themeTint="A6"/>
+      </w:pBdr>
+      <w:spacing w:before="360"/>
       <w:outlineLvl w:val="0"/>
     </w:pPr>
     <w:rPr>
       <w:rFonts w:asciiTheme="majorHAnsi" w:eastAsiaTheme="majorEastAsia" w:hAnsiTheme="majorHAnsi" w:cstheme="majorBidi"/>
-      <w:color w:val="2E74B5" w:themeColor="accent1" w:themeShade="BF"/>
-      <w:sz w:val="32"/>
-      <w:szCs w:val="32"/>
+      <w:b/>
+      <w:bCs/>
+      <w:smallCaps/>
+      <w:color w:val="000000" w:themeColor="text1"/>
+      <w:sz w:val="36"/>
+      <w:szCs w:val="36"/>
     </w:rPr>
   </w:style>
   <w:style w:type="paragraph" w:styleId="berschrift2">
@@ -5456,18 +6204,215 @@
     <w:uiPriority w:val="9"/>
     <w:unhideWhenUsed/>
     <w:qFormat/>
-    <w:rsid w:val="00BB229C"/>
+    <w:rsid w:val="001469FE"/>
     <w:pPr>
       <w:keepNext/>
       <w:keepLines/>
-      <w:spacing w:before="40" w:after="0"/>
+      <w:numPr>
+        <w:ilvl w:val="1"/>
+        <w:numId w:val="14"/>
+      </w:numPr>
+      <w:spacing w:before="360" w:after="0"/>
       <w:outlineLvl w:val="1"/>
     </w:pPr>
     <w:rPr>
       <w:rFonts w:asciiTheme="majorHAnsi" w:eastAsiaTheme="majorEastAsia" w:hAnsiTheme="majorHAnsi" w:cstheme="majorBidi"/>
-      <w:color w:val="2E74B5" w:themeColor="accent1" w:themeShade="BF"/>
-      <w:sz w:val="26"/>
-      <w:szCs w:val="26"/>
+      <w:b/>
+      <w:bCs/>
+      <w:smallCaps/>
+      <w:color w:val="000000" w:themeColor="text1"/>
+      <w:sz w:val="28"/>
+      <w:szCs w:val="28"/>
+    </w:rPr>
+  </w:style>
+  <w:style w:type="paragraph" w:styleId="berschrift3">
+    <w:name w:val="heading 3"/>
+    <w:basedOn w:val="Standard"/>
+    <w:next w:val="Standard"/>
+    <w:link w:val="berschrift3Zchn"/>
+    <w:uiPriority w:val="9"/>
+    <w:unhideWhenUsed/>
+    <w:qFormat/>
+    <w:rsid w:val="001469FE"/>
+    <w:pPr>
+      <w:keepNext/>
+      <w:keepLines/>
+      <w:numPr>
+        <w:ilvl w:val="2"/>
+        <w:numId w:val="14"/>
+      </w:numPr>
+      <w:spacing w:before="200" w:after="0"/>
+      <w:outlineLvl w:val="2"/>
+    </w:pPr>
+    <w:rPr>
+      <w:rFonts w:asciiTheme="majorHAnsi" w:eastAsiaTheme="majorEastAsia" w:hAnsiTheme="majorHAnsi" w:cstheme="majorBidi"/>
+      <w:b/>
+      <w:bCs/>
+      <w:color w:val="000000" w:themeColor="text1"/>
+    </w:rPr>
+  </w:style>
+  <w:style w:type="paragraph" w:styleId="berschrift4">
+    <w:name w:val="heading 4"/>
+    <w:basedOn w:val="Standard"/>
+    <w:next w:val="Standard"/>
+    <w:link w:val="berschrift4Zchn"/>
+    <w:uiPriority w:val="9"/>
+    <w:semiHidden/>
+    <w:unhideWhenUsed/>
+    <w:qFormat/>
+    <w:rsid w:val="001469FE"/>
+    <w:pPr>
+      <w:keepNext/>
+      <w:keepLines/>
+      <w:numPr>
+        <w:ilvl w:val="3"/>
+        <w:numId w:val="14"/>
+      </w:numPr>
+      <w:spacing w:before="200" w:after="0"/>
+      <w:outlineLvl w:val="3"/>
+    </w:pPr>
+    <w:rPr>
+      <w:rFonts w:asciiTheme="majorHAnsi" w:eastAsiaTheme="majorEastAsia" w:hAnsiTheme="majorHAnsi" w:cstheme="majorBidi"/>
+      <w:b/>
+      <w:bCs/>
+      <w:i/>
+      <w:iCs/>
+      <w:color w:val="000000" w:themeColor="text1"/>
+    </w:rPr>
+  </w:style>
+  <w:style w:type="paragraph" w:styleId="berschrift5">
+    <w:name w:val="heading 5"/>
+    <w:basedOn w:val="Standard"/>
+    <w:next w:val="Standard"/>
+    <w:link w:val="berschrift5Zchn"/>
+    <w:uiPriority w:val="9"/>
+    <w:semiHidden/>
+    <w:unhideWhenUsed/>
+    <w:qFormat/>
+    <w:rsid w:val="001469FE"/>
+    <w:pPr>
+      <w:keepNext/>
+      <w:keepLines/>
+      <w:numPr>
+        <w:ilvl w:val="4"/>
+        <w:numId w:val="14"/>
+      </w:numPr>
+      <w:spacing w:before="200" w:after="0"/>
+      <w:outlineLvl w:val="4"/>
+    </w:pPr>
+    <w:rPr>
+      <w:rFonts w:asciiTheme="majorHAnsi" w:eastAsiaTheme="majorEastAsia" w:hAnsiTheme="majorHAnsi" w:cstheme="majorBidi"/>
+      <w:color w:val="323E4F" w:themeColor="text2" w:themeShade="BF"/>
+    </w:rPr>
+  </w:style>
+  <w:style w:type="paragraph" w:styleId="berschrift6">
+    <w:name w:val="heading 6"/>
+    <w:basedOn w:val="Standard"/>
+    <w:next w:val="Standard"/>
+    <w:link w:val="berschrift6Zchn"/>
+    <w:uiPriority w:val="9"/>
+    <w:semiHidden/>
+    <w:unhideWhenUsed/>
+    <w:qFormat/>
+    <w:rsid w:val="001469FE"/>
+    <w:pPr>
+      <w:keepNext/>
+      <w:keepLines/>
+      <w:numPr>
+        <w:ilvl w:val="5"/>
+        <w:numId w:val="14"/>
+      </w:numPr>
+      <w:spacing w:before="200" w:after="0"/>
+      <w:outlineLvl w:val="5"/>
+    </w:pPr>
+    <w:rPr>
+      <w:rFonts w:asciiTheme="majorHAnsi" w:eastAsiaTheme="majorEastAsia" w:hAnsiTheme="majorHAnsi" w:cstheme="majorBidi"/>
+      <w:i/>
+      <w:iCs/>
+      <w:color w:val="323E4F" w:themeColor="text2" w:themeShade="BF"/>
+    </w:rPr>
+  </w:style>
+  <w:style w:type="paragraph" w:styleId="berschrift7">
+    <w:name w:val="heading 7"/>
+    <w:basedOn w:val="Standard"/>
+    <w:next w:val="Standard"/>
+    <w:link w:val="berschrift7Zchn"/>
+    <w:uiPriority w:val="9"/>
+    <w:semiHidden/>
+    <w:unhideWhenUsed/>
+    <w:qFormat/>
+    <w:rsid w:val="001469FE"/>
+    <w:pPr>
+      <w:keepNext/>
+      <w:keepLines/>
+      <w:numPr>
+        <w:ilvl w:val="6"/>
+        <w:numId w:val="14"/>
+      </w:numPr>
+      <w:spacing w:before="200" w:after="0"/>
+      <w:outlineLvl w:val="6"/>
+    </w:pPr>
+    <w:rPr>
+      <w:rFonts w:asciiTheme="majorHAnsi" w:eastAsiaTheme="majorEastAsia" w:hAnsiTheme="majorHAnsi" w:cstheme="majorBidi"/>
+      <w:i/>
+      <w:iCs/>
+      <w:color w:val="404040" w:themeColor="text1" w:themeTint="BF"/>
+    </w:rPr>
+  </w:style>
+  <w:style w:type="paragraph" w:styleId="berschrift8">
+    <w:name w:val="heading 8"/>
+    <w:basedOn w:val="Standard"/>
+    <w:next w:val="Standard"/>
+    <w:link w:val="berschrift8Zchn"/>
+    <w:uiPriority w:val="9"/>
+    <w:semiHidden/>
+    <w:unhideWhenUsed/>
+    <w:qFormat/>
+    <w:rsid w:val="001469FE"/>
+    <w:pPr>
+      <w:keepNext/>
+      <w:keepLines/>
+      <w:numPr>
+        <w:ilvl w:val="7"/>
+        <w:numId w:val="14"/>
+      </w:numPr>
+      <w:spacing w:before="200" w:after="0"/>
+      <w:outlineLvl w:val="7"/>
+    </w:pPr>
+    <w:rPr>
+      <w:rFonts w:asciiTheme="majorHAnsi" w:eastAsiaTheme="majorEastAsia" w:hAnsiTheme="majorHAnsi" w:cstheme="majorBidi"/>
+      <w:color w:val="404040" w:themeColor="text1" w:themeTint="BF"/>
+      <w:sz w:val="20"/>
+      <w:szCs w:val="20"/>
+    </w:rPr>
+  </w:style>
+  <w:style w:type="paragraph" w:styleId="berschrift9">
+    <w:name w:val="heading 9"/>
+    <w:basedOn w:val="Standard"/>
+    <w:next w:val="Standard"/>
+    <w:link w:val="berschrift9Zchn"/>
+    <w:uiPriority w:val="9"/>
+    <w:semiHidden/>
+    <w:unhideWhenUsed/>
+    <w:qFormat/>
+    <w:rsid w:val="001469FE"/>
+    <w:pPr>
+      <w:keepNext/>
+      <w:keepLines/>
+      <w:numPr>
+        <w:ilvl w:val="8"/>
+        <w:numId w:val="14"/>
+      </w:numPr>
+      <w:spacing w:before="200" w:after="0"/>
+      <w:outlineLvl w:val="8"/>
+    </w:pPr>
+    <w:rPr>
+      <w:rFonts w:asciiTheme="majorHAnsi" w:eastAsiaTheme="majorEastAsia" w:hAnsiTheme="majorHAnsi" w:cstheme="majorBidi"/>
+      <w:i/>
+      <w:iCs/>
+      <w:color w:val="404040" w:themeColor="text1" w:themeTint="BF"/>
+      <w:sz w:val="20"/>
+      <w:szCs w:val="20"/>
     </w:rPr>
   </w:style>
   <w:style w:type="character" w:default="1" w:styleId="Absatz-Standardschriftart">
@@ -5502,12 +6447,15 @@
     <w:basedOn w:val="Absatz-Standardschriftart"/>
     <w:link w:val="berschrift1"/>
     <w:uiPriority w:val="9"/>
-    <w:rsid w:val="00BB229C"/>
+    <w:rsid w:val="001469FE"/>
     <w:rPr>
       <w:rFonts w:asciiTheme="majorHAnsi" w:eastAsiaTheme="majorEastAsia" w:hAnsiTheme="majorHAnsi" w:cstheme="majorBidi"/>
-      <w:color w:val="2E74B5" w:themeColor="accent1" w:themeShade="BF"/>
-      <w:sz w:val="32"/>
-      <w:szCs w:val="32"/>
+      <w:b/>
+      <w:bCs/>
+      <w:smallCaps/>
+      <w:color w:val="000000" w:themeColor="text1"/>
+      <w:sz w:val="36"/>
+      <w:szCs w:val="36"/>
     </w:rPr>
   </w:style>
   <w:style w:type="character" w:customStyle="1" w:styleId="berschrift2Zchn">
@@ -5515,12 +6463,15 @@
     <w:basedOn w:val="Absatz-Standardschriftart"/>
     <w:link w:val="berschrift2"/>
     <w:uiPriority w:val="9"/>
-    <w:rsid w:val="00BB229C"/>
+    <w:rsid w:val="001469FE"/>
     <w:rPr>
       <w:rFonts w:asciiTheme="majorHAnsi" w:eastAsiaTheme="majorEastAsia" w:hAnsiTheme="majorHAnsi" w:cstheme="majorBidi"/>
-      <w:color w:val="2E74B5" w:themeColor="accent1" w:themeShade="BF"/>
-      <w:sz w:val="26"/>
-      <w:szCs w:val="26"/>
+      <w:b/>
+      <w:bCs/>
+      <w:smallCaps/>
+      <w:color w:val="000000" w:themeColor="text1"/>
+      <w:sz w:val="28"/>
+      <w:szCs w:val="28"/>
     </w:rPr>
   </w:style>
   <w:style w:type="paragraph" w:styleId="Listenabsatz">
@@ -5687,6 +6638,359 @@
         <w:bCs/>
       </w:rPr>
     </w:tblStylePr>
+  </w:style>
+  <w:style w:type="character" w:customStyle="1" w:styleId="berschrift3Zchn">
+    <w:name w:val="Überschrift 3 Zchn"/>
+    <w:basedOn w:val="Absatz-Standardschriftart"/>
+    <w:link w:val="berschrift3"/>
+    <w:uiPriority w:val="9"/>
+    <w:rsid w:val="001469FE"/>
+    <w:rPr>
+      <w:rFonts w:asciiTheme="majorHAnsi" w:eastAsiaTheme="majorEastAsia" w:hAnsiTheme="majorHAnsi" w:cstheme="majorBidi"/>
+      <w:b/>
+      <w:bCs/>
+      <w:color w:val="000000" w:themeColor="text1"/>
+    </w:rPr>
+  </w:style>
+  <w:style w:type="character" w:customStyle="1" w:styleId="berschrift4Zchn">
+    <w:name w:val="Überschrift 4 Zchn"/>
+    <w:basedOn w:val="Absatz-Standardschriftart"/>
+    <w:link w:val="berschrift4"/>
+    <w:uiPriority w:val="9"/>
+    <w:semiHidden/>
+    <w:rsid w:val="001469FE"/>
+    <w:rPr>
+      <w:rFonts w:asciiTheme="majorHAnsi" w:eastAsiaTheme="majorEastAsia" w:hAnsiTheme="majorHAnsi" w:cstheme="majorBidi"/>
+      <w:b/>
+      <w:bCs/>
+      <w:i/>
+      <w:iCs/>
+      <w:color w:val="000000" w:themeColor="text1"/>
+    </w:rPr>
+  </w:style>
+  <w:style w:type="character" w:customStyle="1" w:styleId="berschrift5Zchn">
+    <w:name w:val="Überschrift 5 Zchn"/>
+    <w:basedOn w:val="Absatz-Standardschriftart"/>
+    <w:link w:val="berschrift5"/>
+    <w:uiPriority w:val="9"/>
+    <w:semiHidden/>
+    <w:rsid w:val="001469FE"/>
+    <w:rPr>
+      <w:rFonts w:asciiTheme="majorHAnsi" w:eastAsiaTheme="majorEastAsia" w:hAnsiTheme="majorHAnsi" w:cstheme="majorBidi"/>
+      <w:color w:val="323E4F" w:themeColor="text2" w:themeShade="BF"/>
+    </w:rPr>
+  </w:style>
+  <w:style w:type="character" w:customStyle="1" w:styleId="berschrift6Zchn">
+    <w:name w:val="Überschrift 6 Zchn"/>
+    <w:basedOn w:val="Absatz-Standardschriftart"/>
+    <w:link w:val="berschrift6"/>
+    <w:uiPriority w:val="9"/>
+    <w:semiHidden/>
+    <w:rsid w:val="001469FE"/>
+    <w:rPr>
+      <w:rFonts w:asciiTheme="majorHAnsi" w:eastAsiaTheme="majorEastAsia" w:hAnsiTheme="majorHAnsi" w:cstheme="majorBidi"/>
+      <w:i/>
+      <w:iCs/>
+      <w:color w:val="323E4F" w:themeColor="text2" w:themeShade="BF"/>
+    </w:rPr>
+  </w:style>
+  <w:style w:type="character" w:customStyle="1" w:styleId="berschrift7Zchn">
+    <w:name w:val="Überschrift 7 Zchn"/>
+    <w:basedOn w:val="Absatz-Standardschriftart"/>
+    <w:link w:val="berschrift7"/>
+    <w:uiPriority w:val="9"/>
+    <w:semiHidden/>
+    <w:rsid w:val="001469FE"/>
+    <w:rPr>
+      <w:rFonts w:asciiTheme="majorHAnsi" w:eastAsiaTheme="majorEastAsia" w:hAnsiTheme="majorHAnsi" w:cstheme="majorBidi"/>
+      <w:i/>
+      <w:iCs/>
+      <w:color w:val="404040" w:themeColor="text1" w:themeTint="BF"/>
+    </w:rPr>
+  </w:style>
+  <w:style w:type="character" w:customStyle="1" w:styleId="berschrift8Zchn">
+    <w:name w:val="Überschrift 8 Zchn"/>
+    <w:basedOn w:val="Absatz-Standardschriftart"/>
+    <w:link w:val="berschrift8"/>
+    <w:uiPriority w:val="9"/>
+    <w:semiHidden/>
+    <w:rsid w:val="001469FE"/>
+    <w:rPr>
+      <w:rFonts w:asciiTheme="majorHAnsi" w:eastAsiaTheme="majorEastAsia" w:hAnsiTheme="majorHAnsi" w:cstheme="majorBidi"/>
+      <w:color w:val="404040" w:themeColor="text1" w:themeTint="BF"/>
+      <w:sz w:val="20"/>
+      <w:szCs w:val="20"/>
+    </w:rPr>
+  </w:style>
+  <w:style w:type="character" w:customStyle="1" w:styleId="berschrift9Zchn">
+    <w:name w:val="Überschrift 9 Zchn"/>
+    <w:basedOn w:val="Absatz-Standardschriftart"/>
+    <w:link w:val="berschrift9"/>
+    <w:uiPriority w:val="9"/>
+    <w:semiHidden/>
+    <w:rsid w:val="001469FE"/>
+    <w:rPr>
+      <w:rFonts w:asciiTheme="majorHAnsi" w:eastAsiaTheme="majorEastAsia" w:hAnsiTheme="majorHAnsi" w:cstheme="majorBidi"/>
+      <w:i/>
+      <w:iCs/>
+      <w:color w:val="404040" w:themeColor="text1" w:themeTint="BF"/>
+      <w:sz w:val="20"/>
+      <w:szCs w:val="20"/>
+    </w:rPr>
+  </w:style>
+  <w:style w:type="paragraph" w:styleId="Beschriftung">
+    <w:name w:val="caption"/>
+    <w:basedOn w:val="Standard"/>
+    <w:next w:val="Standard"/>
+    <w:uiPriority w:val="35"/>
+    <w:semiHidden/>
+    <w:unhideWhenUsed/>
+    <w:qFormat/>
+    <w:rsid w:val="001469FE"/>
+    <w:pPr>
+      <w:spacing w:after="200" w:line="240" w:lineRule="auto"/>
+    </w:pPr>
+    <w:rPr>
+      <w:i/>
+      <w:iCs/>
+      <w:color w:val="44546A" w:themeColor="text2"/>
+      <w:sz w:val="18"/>
+      <w:szCs w:val="18"/>
+    </w:rPr>
+  </w:style>
+  <w:style w:type="paragraph" w:styleId="Titel">
+    <w:name w:val="Title"/>
+    <w:basedOn w:val="Standard"/>
+    <w:next w:val="Standard"/>
+    <w:link w:val="TitelZchn"/>
+    <w:uiPriority w:val="10"/>
+    <w:qFormat/>
+    <w:rsid w:val="001469FE"/>
+    <w:pPr>
+      <w:spacing w:after="0" w:line="240" w:lineRule="auto"/>
+      <w:contextualSpacing/>
+    </w:pPr>
+    <w:rPr>
+      <w:rFonts w:asciiTheme="majorHAnsi" w:eastAsiaTheme="majorEastAsia" w:hAnsiTheme="majorHAnsi" w:cstheme="majorBidi"/>
+      <w:color w:val="000000" w:themeColor="text1"/>
+      <w:sz w:val="56"/>
+      <w:szCs w:val="56"/>
+    </w:rPr>
+  </w:style>
+  <w:style w:type="character" w:customStyle="1" w:styleId="TitelZchn">
+    <w:name w:val="Titel Zchn"/>
+    <w:basedOn w:val="Absatz-Standardschriftart"/>
+    <w:link w:val="Titel"/>
+    <w:uiPriority w:val="10"/>
+    <w:rsid w:val="001469FE"/>
+    <w:rPr>
+      <w:rFonts w:asciiTheme="majorHAnsi" w:eastAsiaTheme="majorEastAsia" w:hAnsiTheme="majorHAnsi" w:cstheme="majorBidi"/>
+      <w:color w:val="000000" w:themeColor="text1"/>
+      <w:sz w:val="56"/>
+      <w:szCs w:val="56"/>
+    </w:rPr>
+  </w:style>
+  <w:style w:type="paragraph" w:styleId="Untertitel">
+    <w:name w:val="Subtitle"/>
+    <w:basedOn w:val="Standard"/>
+    <w:next w:val="Standard"/>
+    <w:link w:val="UntertitelZchn"/>
+    <w:uiPriority w:val="11"/>
+    <w:qFormat/>
+    <w:rsid w:val="001469FE"/>
+    <w:pPr>
+      <w:numPr>
+        <w:ilvl w:val="1"/>
+      </w:numPr>
+    </w:pPr>
+    <w:rPr>
+      <w:color w:val="5A5A5A" w:themeColor="text1" w:themeTint="A5"/>
+      <w:spacing w:val="10"/>
+    </w:rPr>
+  </w:style>
+  <w:style w:type="character" w:customStyle="1" w:styleId="UntertitelZchn">
+    <w:name w:val="Untertitel Zchn"/>
+    <w:basedOn w:val="Absatz-Standardschriftart"/>
+    <w:link w:val="Untertitel"/>
+    <w:uiPriority w:val="11"/>
+    <w:rsid w:val="001469FE"/>
+    <w:rPr>
+      <w:color w:val="5A5A5A" w:themeColor="text1" w:themeTint="A5"/>
+      <w:spacing w:val="10"/>
+    </w:rPr>
+  </w:style>
+  <w:style w:type="character" w:styleId="Fett">
+    <w:name w:val="Strong"/>
+    <w:basedOn w:val="Absatz-Standardschriftart"/>
+    <w:uiPriority w:val="22"/>
+    <w:qFormat/>
+    <w:rsid w:val="001469FE"/>
+    <w:rPr>
+      <w:b/>
+      <w:bCs/>
+      <w:color w:val="000000" w:themeColor="text1"/>
+    </w:rPr>
+  </w:style>
+  <w:style w:type="character" w:styleId="Hervorhebung">
+    <w:name w:val="Emphasis"/>
+    <w:basedOn w:val="Absatz-Standardschriftart"/>
+    <w:uiPriority w:val="20"/>
+    <w:qFormat/>
+    <w:rsid w:val="001469FE"/>
+    <w:rPr>
+      <w:i/>
+      <w:iCs/>
+      <w:color w:val="auto"/>
+    </w:rPr>
+  </w:style>
+  <w:style w:type="paragraph" w:styleId="KeinLeerraum">
+    <w:name w:val="No Spacing"/>
+    <w:uiPriority w:val="1"/>
+    <w:qFormat/>
+    <w:rsid w:val="001469FE"/>
+    <w:pPr>
+      <w:spacing w:after="0" w:line="240" w:lineRule="auto"/>
+    </w:pPr>
+  </w:style>
+  <w:style w:type="paragraph" w:styleId="Zitat">
+    <w:name w:val="Quote"/>
+    <w:basedOn w:val="Standard"/>
+    <w:next w:val="Standard"/>
+    <w:link w:val="ZitatZchn"/>
+    <w:uiPriority w:val="29"/>
+    <w:qFormat/>
+    <w:rsid w:val="001469FE"/>
+    <w:pPr>
+      <w:spacing w:before="160"/>
+      <w:ind w:left="720" w:right="720"/>
+    </w:pPr>
+    <w:rPr>
+      <w:i/>
+      <w:iCs/>
+      <w:color w:val="000000" w:themeColor="text1"/>
+    </w:rPr>
+  </w:style>
+  <w:style w:type="character" w:customStyle="1" w:styleId="ZitatZchn">
+    <w:name w:val="Zitat Zchn"/>
+    <w:basedOn w:val="Absatz-Standardschriftart"/>
+    <w:link w:val="Zitat"/>
+    <w:uiPriority w:val="29"/>
+    <w:rsid w:val="001469FE"/>
+    <w:rPr>
+      <w:i/>
+      <w:iCs/>
+      <w:color w:val="000000" w:themeColor="text1"/>
+    </w:rPr>
+  </w:style>
+  <w:style w:type="paragraph" w:styleId="IntensivesZitat">
+    <w:name w:val="Intense Quote"/>
+    <w:basedOn w:val="Standard"/>
+    <w:next w:val="Standard"/>
+    <w:link w:val="IntensivesZitatZchn"/>
+    <w:uiPriority w:val="30"/>
+    <w:qFormat/>
+    <w:rsid w:val="001469FE"/>
+    <w:pPr>
+      <w:pBdr>
+        <w:top w:val="single" w:sz="24" w:space="1" w:color="F2F2F2" w:themeColor="background1" w:themeShade="F2"/>
+        <w:bottom w:val="single" w:sz="24" w:space="1" w:color="F2F2F2" w:themeColor="background1" w:themeShade="F2"/>
+      </w:pBdr>
+      <w:shd w:val="clear" w:color="auto" w:fill="F2F2F2" w:themeFill="background1" w:themeFillShade="F2"/>
+      <w:spacing w:before="240" w:after="240"/>
+      <w:ind w:left="936" w:right="936"/>
+      <w:jc w:val="center"/>
+    </w:pPr>
+    <w:rPr>
+      <w:color w:val="000000" w:themeColor="text1"/>
+    </w:rPr>
+  </w:style>
+  <w:style w:type="character" w:customStyle="1" w:styleId="IntensivesZitatZchn">
+    <w:name w:val="Intensives Zitat Zchn"/>
+    <w:basedOn w:val="Absatz-Standardschriftart"/>
+    <w:link w:val="IntensivesZitat"/>
+    <w:uiPriority w:val="30"/>
+    <w:rsid w:val="001469FE"/>
+    <w:rPr>
+      <w:color w:val="000000" w:themeColor="text1"/>
+      <w:shd w:val="clear" w:color="auto" w:fill="F2F2F2" w:themeFill="background1" w:themeFillShade="F2"/>
+    </w:rPr>
+  </w:style>
+  <w:style w:type="character" w:styleId="SchwacheHervorhebung">
+    <w:name w:val="Subtle Emphasis"/>
+    <w:basedOn w:val="Absatz-Standardschriftart"/>
+    <w:uiPriority w:val="19"/>
+    <w:qFormat/>
+    <w:rsid w:val="001469FE"/>
+    <w:rPr>
+      <w:i/>
+      <w:iCs/>
+      <w:color w:val="404040" w:themeColor="text1" w:themeTint="BF"/>
+    </w:rPr>
+  </w:style>
+  <w:style w:type="character" w:styleId="IntensiveHervorhebung">
+    <w:name w:val="Intense Emphasis"/>
+    <w:basedOn w:val="Absatz-Standardschriftart"/>
+    <w:uiPriority w:val="21"/>
+    <w:qFormat/>
+    <w:rsid w:val="001469FE"/>
+    <w:rPr>
+      <w:b/>
+      <w:bCs/>
+      <w:i/>
+      <w:iCs/>
+      <w:caps/>
+    </w:rPr>
+  </w:style>
+  <w:style w:type="character" w:styleId="SchwacherVerweis">
+    <w:name w:val="Subtle Reference"/>
+    <w:basedOn w:val="Absatz-Standardschriftart"/>
+    <w:uiPriority w:val="31"/>
+    <w:qFormat/>
+    <w:rsid w:val="001469FE"/>
+    <w:rPr>
+      <w:smallCaps/>
+      <w:color w:val="404040" w:themeColor="text1" w:themeTint="BF"/>
+      <w:u w:val="single" w:color="7F7F7F" w:themeColor="text1" w:themeTint="80"/>
+    </w:rPr>
+  </w:style>
+  <w:style w:type="character" w:styleId="IntensiverVerweis">
+    <w:name w:val="Intense Reference"/>
+    <w:basedOn w:val="Absatz-Standardschriftart"/>
+    <w:uiPriority w:val="32"/>
+    <w:qFormat/>
+    <w:rsid w:val="001469FE"/>
+    <w:rPr>
+      <w:b/>
+      <w:bCs/>
+      <w:smallCaps/>
+      <w:u w:val="single"/>
+    </w:rPr>
+  </w:style>
+  <w:style w:type="character" w:styleId="Buchtitel">
+    <w:name w:val="Book Title"/>
+    <w:basedOn w:val="Absatz-Standardschriftart"/>
+    <w:uiPriority w:val="33"/>
+    <w:qFormat/>
+    <w:rsid w:val="001469FE"/>
+    <w:rPr>
+      <w:b w:val="0"/>
+      <w:bCs w:val="0"/>
+      <w:smallCaps/>
+      <w:spacing w:val="5"/>
+    </w:rPr>
+  </w:style>
+  <w:style w:type="paragraph" w:styleId="Inhaltsverzeichnisberschrift">
+    <w:name w:val="TOC Heading"/>
+    <w:basedOn w:val="berschrift1"/>
+    <w:next w:val="Standard"/>
+    <w:uiPriority w:val="39"/>
+    <w:semiHidden/>
+    <w:unhideWhenUsed/>
+    <w:qFormat/>
+    <w:rsid w:val="001469FE"/>
+    <w:pPr>
+      <w:outlineLvl w:val="9"/>
+    </w:pPr>
   </w:style>
 </w:styles>
 </file>

</xml_diff>